<commit_message>
Updated for demo submission
</commit_message>
<xml_diff>
--- a/Assets.docx
+++ b/Assets.docx
@@ -159,6 +159,15 @@
       </w:hyperlink>
       <w:r>
         <w:t xml:space="preserve"> on 22nd march</w:t>
+      </w:r>
+    </w:p>
+    <w:p/>
+    <w:p>
+      <w:r>
+        <w:t xml:space="preserve">Skybox - </w:t>
+      </w:r>
+      <w:r>
+        <w:t>https://www.cleanpng.com/png-skybox-multiplication-sign-android-multiplication-1687670/download-png.html</w:t>
       </w:r>
     </w:p>
     <w:sectPr>

</xml_diff>